<commit_message>
add template subida de datos
</commit_message>
<xml_diff>
--- a/docs/Manual_Usuario_PowerBI_Cajamarca_.docx
+++ b/docs/Manual_Usuario_PowerBI_Cajamarca_.docx
@@ -68,7 +68,23 @@
           <w:sz w:val="36"/>
           <w:lang w:val="es-ES"/>
         </w:rPr>
-        <w:t>Reporte de Power BI</w:t>
+        <w:t xml:space="preserve">Reporte de </w:t>
+      </w:r>
+      <w:proofErr w:type="spellStart"/>
+      <w:r>
+        <w:rPr>
+          <w:sz w:val="36"/>
+          <w:lang w:val="es-ES"/>
+        </w:rPr>
+        <w:t>Power</w:t>
+      </w:r>
+      <w:proofErr w:type="spellEnd"/>
+      <w:r>
+        <w:rPr>
+          <w:sz w:val="36"/>
+          <w:lang w:val="es-ES"/>
+        </w:rPr>
+        <w:t xml:space="preserve"> BI</w:t>
       </w:r>
       <w:r>
         <w:rPr>
@@ -1285,7 +1301,29 @@
           <w:szCs w:val="21"/>
           <w:lang w:val="es-ES"/>
         </w:rPr>
-        <w:t>Reporte Power BI – Aeropuerto de Cajamarca</w:t>
+        <w:t xml:space="preserve">Reporte </w:t>
+      </w:r>
+      <w:proofErr w:type="spellStart"/>
+      <w:r>
+        <w:rPr>
+          <w:rFonts w:cs="Arial"/>
+          <w:b/>
+          <w:bCs/>
+          <w:szCs w:val="21"/>
+          <w:lang w:val="es-ES"/>
+        </w:rPr>
+        <w:t>Power</w:t>
+      </w:r>
+      <w:proofErr w:type="spellEnd"/>
+      <w:r>
+        <w:rPr>
+          <w:rFonts w:cs="Arial"/>
+          <w:b/>
+          <w:bCs/>
+          <w:szCs w:val="21"/>
+          <w:lang w:val="es-ES"/>
+        </w:rPr>
+        <w:t xml:space="preserve"> BI – Aeropuerto de Cajamarca</w:t>
       </w:r>
     </w:p>
     <w:p>
@@ -1305,7 +1343,7 @@
           <w:lang w:val="es-ES"/>
         </w:rPr>
         <w:pict w14:anchorId="7F50C319">
-          <v:rect id="_x0000_i1073" style="width:0;height:1.5pt" o:hralign="center" o:hrstd="t" o:hr="t" fillcolor="#a0a0a0" stroked="f"/>
+          <v:rect id="_x0000_i1025" style="width:0;height:1.5pt" o:hralign="center" o:hrstd="t" o:hr="t" fillcolor="#a0a0a0" stroked="f"/>
         </w:pict>
       </w:r>
     </w:p>
@@ -1376,7 +1414,25 @@
           <w:szCs w:val="21"/>
           <w:lang w:val="es-ES"/>
         </w:rPr>
-        <w:t xml:space="preserve">El presente manual tiene como finalidad orientar al usuario en la interpretación y uso eficiente del reporte interactivo elaborado en Power BI, denominado </w:t>
+        <w:t xml:space="preserve">El presente manual tiene como finalidad orientar al usuario en la interpretación y uso eficiente del reporte interactivo elaborado en </w:t>
+      </w:r>
+      <w:proofErr w:type="spellStart"/>
+      <w:r>
+        <w:rPr>
+          <w:rFonts w:cs="Arial"/>
+          <w:szCs w:val="21"/>
+          <w:lang w:val="es-ES"/>
+        </w:rPr>
+        <w:t>Power</w:t>
+      </w:r>
+      <w:proofErr w:type="spellEnd"/>
+      <w:r>
+        <w:rPr>
+          <w:rFonts w:cs="Arial"/>
+          <w:szCs w:val="21"/>
+          <w:lang w:val="es-ES"/>
+        </w:rPr>
+        <w:t xml:space="preserve"> BI, denominado </w:t>
       </w:r>
       <w:r>
         <w:rPr>
@@ -1512,7 +1568,25 @@
           <w:szCs w:val="21"/>
           <w:lang w:val="es-ES"/>
         </w:rPr>
-        <w:t>El objetivo principal del reporte Power BI es proporcionar una herramienta integral y dinámica que permita a los usuarios:</w:t>
+        <w:t xml:space="preserve">El objetivo principal del reporte </w:t>
+      </w:r>
+      <w:proofErr w:type="spellStart"/>
+      <w:r>
+        <w:rPr>
+          <w:rFonts w:cs="Arial"/>
+          <w:szCs w:val="21"/>
+          <w:lang w:val="es-ES"/>
+        </w:rPr>
+        <w:t>Power</w:t>
+      </w:r>
+      <w:proofErr w:type="spellEnd"/>
+      <w:r>
+        <w:rPr>
+          <w:rFonts w:cs="Arial"/>
+          <w:szCs w:val="21"/>
+          <w:lang w:val="es-ES"/>
+        </w:rPr>
+        <w:t xml:space="preserve"> BI es proporcionar una herramienta integral y dinámica que permita a los usuarios:</w:t>
       </w:r>
     </w:p>
     <w:p>
@@ -2004,30 +2078,6 @@
     <w:p>
       <w:pPr>
         <w:spacing w:after="0" w:line="360" w:lineRule="auto"/>
-        <w:ind w:left="720"/>
-        <w:jc w:val="both"/>
-        <w:rPr>
-          <w:rFonts w:cs="Arial"/>
-          <w:szCs w:val="21"/>
-          <w:lang w:val="es-ES"/>
-        </w:rPr>
-      </w:pPr>
-    </w:p>
-    <w:p>
-      <w:pPr>
-        <w:spacing w:after="0" w:line="360" w:lineRule="auto"/>
-        <w:ind w:left="720"/>
-        <w:jc w:val="both"/>
-        <w:rPr>
-          <w:rFonts w:cs="Arial"/>
-          <w:szCs w:val="21"/>
-          <w:lang w:val="es-ES"/>
-        </w:rPr>
-      </w:pPr>
-    </w:p>
-    <w:p>
-      <w:pPr>
-        <w:spacing w:after="0" w:line="360" w:lineRule="auto"/>
         <w:jc w:val="both"/>
         <w:rPr>
           <w:rFonts w:cs="Arial"/>
@@ -2397,7 +2447,6 @@
           <w:szCs w:val="21"/>
           <w:lang w:val="es-ES"/>
         </w:rPr>
-        <w:lastRenderedPageBreak/>
         <w:t>Los gráficos responden a los filtros aplicados, facilitando análisis comparativos.</w:t>
       </w:r>
     </w:p>
@@ -2440,6 +2489,7 @@
           <w:szCs w:val="21"/>
           <w:lang w:val="es-ES"/>
         </w:rPr>
+        <w:lastRenderedPageBreak/>
         <w:t>Tablas</w:t>
       </w:r>
       <w:bookmarkEnd w:id="5"/>
@@ -3153,7 +3203,6 @@
           <w:szCs w:val="21"/>
           <w:lang w:val="es-ES"/>
         </w:rPr>
-        <w:lastRenderedPageBreak/>
         <w:t>Número total de predios con y sin georreferenciación.</w:t>
       </w:r>
     </w:p>
@@ -3200,6 +3249,7 @@
           <w:szCs w:val="21"/>
           <w:lang w:val="es-ES"/>
         </w:rPr>
+        <w:lastRenderedPageBreak/>
         <w:t>Estado de inscripción en registros públicos y en OPAT.</w:t>
       </w:r>
     </w:p>
@@ -7452,6 +7502,7 @@
   <w:style w:type="character" w:default="1" w:styleId="Fuentedeprrafopredeter">
     <w:name w:val="Default Paragraph Font"/>
     <w:uiPriority w:val="1"/>
+    <w:semiHidden/>
     <w:unhideWhenUsed/>
   </w:style>
   <w:style w:type="table" w:default="1" w:styleId="Tablanormal">

</xml_diff>